<commit_message>
Creando formulario par producto
</commit_message>
<xml_diff>
--- a/quiz react.docx
+++ b/quiz react.docx
@@ -3,13 +3,14 @@
 <w:document xmlns:wpc="http://schemas.microsoft.com/office/word/2010/wordprocessingCanvas" xmlns:cx="http://schemas.microsoft.com/office/drawing/2014/chartex" xmlns:cx1="http://schemas.microsoft.com/office/drawing/2015/9/8/chartex" xmlns:cx2="http://schemas.microsoft.com/office/drawing/2015/10/21/chartex" xmlns:cx3="http://schemas.microsoft.com/office/drawing/2016/5/9/chartex" xmlns:cx4="http://schemas.microsoft.com/office/drawing/2016/5/10/chartex" xmlns:cx5="http://schemas.microsoft.com/office/drawing/2016/5/11/chartex" xmlns:cx6="http://schemas.microsoft.com/office/drawing/2016/5/12/chartex" xmlns:cx7="http://schemas.microsoft.com/office/drawing/2016/5/13/chartex" xmlns:cx8="http://schemas.microsoft.com/office/drawing/2016/5/14/chartex" xmlns:mc="http://schemas.openxmlformats.org/markup-compatibility/2006" xmlns:aink="http://schemas.microsoft.com/office/drawing/2016/ink" xmlns:am3d="http://schemas.microsoft.com/office/drawing/2017/model3d" xmlns:o="urn:schemas-microsoft-com:office:office" xmlns:r="http://schemas.openxmlformats.org/officeDocument/2006/relationships" xmlns:m="http://schemas.openxmlformats.org/officeDocument/2006/math" xmlns:v="urn:schemas-microsoft-com:vml" xmlns:wp14="http://schemas.microsoft.com/office/word/2010/wordprocessingDrawing" xmlns:wp="http://schemas.openxmlformats.org/drawingml/2006/wordprocessingDrawing" xmlns:w10="urn:schemas-microsoft-com:office:word" xmlns:w="http://schemas.openxmlformats.org/wordprocessingml/2006/main" xmlns:w14="http://schemas.microsoft.com/office/word/2010/wordml" xmlns:w15="http://schemas.microsoft.com/office/word/2012/wordml" xmlns:w16cid="http://schemas.microsoft.com/office/word/2016/wordml/cid" xmlns:w16se="http://schemas.microsoft.com/office/word/2015/wordml/symex" xmlns:wpg="http://schemas.microsoft.com/office/word/2010/wordprocessingGroup" xmlns:wpi="http://schemas.microsoft.com/office/word/2010/wordprocessingInk" xmlns:wne="http://schemas.microsoft.com/office/word/2006/wordml" xmlns:wps="http://schemas.microsoft.com/office/word/2010/wordprocessingShape" mc:Ignorable="w14 w15 w16se w16cid wp14">
   <w:body>
     <w:p>
-      <w:proofErr w:type="spellStart"/>
-      <w:r>
-        <w:t>QuIz</w:t>
-      </w:r>
-      <w:proofErr w:type="spellEnd"/>
-      <w:r>
-        <w:t xml:space="preserve"> de REACT JS</w:t>
+      <w:r>
+        <w:t>Qu</w:t>
+      </w:r>
+      <w:r>
+        <w:t>i</w:t>
+      </w:r>
+      <w:r>
+        <w:t>z de REACT JS</w:t>
       </w:r>
     </w:p>
     <w:p>
@@ -99,6 +100,18 @@
       </w:pPr>
       <w:r>
         <w:t>Agregar logo al encabezado</w:t>
+      </w:r>
+    </w:p>
+    <w:p>
+      <w:pPr>
+        <w:pStyle w:val="Prrafodelista"/>
+        <w:numPr>
+          <w:ilvl w:val="0"/>
+          <w:numId w:val="1"/>
+        </w:numPr>
+      </w:pPr>
+      <w:r>
+        <w:t xml:space="preserve">Agregar </w:t>
       </w:r>
       <w:bookmarkStart w:id="0" w:name="_GoBack"/>
       <w:bookmarkEnd w:id="0"/>

</xml_diff>

<commit_message>
Agregando colores seleccionado al Header y al Footer, se coloca el logo como componente y no como etiqueta html en el Header, se crea el componente boton para colocarlos debajo de los formulario, se añade texto al Footer y se agregan los iconos de redes sociales al mismo
</commit_message>
<xml_diff>
--- a/quiz react.docx
+++ b/quiz react.docx
@@ -1,6 +1,6 @@
 
 <file path=word/document.xml><?xml version="1.0" encoding="utf-8"?>
-<w:document xmlns:wpc="http://schemas.microsoft.com/office/word/2010/wordprocessingCanvas" xmlns:cx="http://schemas.microsoft.com/office/drawing/2014/chartex" xmlns:cx1="http://schemas.microsoft.com/office/drawing/2015/9/8/chartex" xmlns:cx2="http://schemas.microsoft.com/office/drawing/2015/10/21/chartex" xmlns:cx3="http://schemas.microsoft.com/office/drawing/2016/5/9/chartex" xmlns:cx4="http://schemas.microsoft.com/office/drawing/2016/5/10/chartex" xmlns:cx5="http://schemas.microsoft.com/office/drawing/2016/5/11/chartex" xmlns:cx6="http://schemas.microsoft.com/office/drawing/2016/5/12/chartex" xmlns:cx7="http://schemas.microsoft.com/office/drawing/2016/5/13/chartex" xmlns:cx8="http://schemas.microsoft.com/office/drawing/2016/5/14/chartex" xmlns:mc="http://schemas.openxmlformats.org/markup-compatibility/2006" xmlns:aink="http://schemas.microsoft.com/office/drawing/2016/ink" xmlns:am3d="http://schemas.microsoft.com/office/drawing/2017/model3d" xmlns:o="urn:schemas-microsoft-com:office:office" xmlns:r="http://schemas.openxmlformats.org/officeDocument/2006/relationships" xmlns:m="http://schemas.openxmlformats.org/officeDocument/2006/math" xmlns:v="urn:schemas-microsoft-com:vml" xmlns:wp14="http://schemas.microsoft.com/office/word/2010/wordprocessingDrawing" xmlns:wp="http://schemas.openxmlformats.org/drawingml/2006/wordprocessingDrawing" xmlns:w10="urn:schemas-microsoft-com:office:word" xmlns:w="http://schemas.openxmlformats.org/wordprocessingml/2006/main" xmlns:w14="http://schemas.microsoft.com/office/word/2010/wordml" xmlns:w15="http://schemas.microsoft.com/office/word/2012/wordml" xmlns:w16cid="http://schemas.microsoft.com/office/word/2016/wordml/cid" xmlns:w16se="http://schemas.microsoft.com/office/word/2015/wordml/symex" xmlns:wpg="http://schemas.microsoft.com/office/word/2010/wordprocessingGroup" xmlns:wpi="http://schemas.microsoft.com/office/word/2010/wordprocessingInk" xmlns:wne="http://schemas.microsoft.com/office/word/2006/wordml" xmlns:wps="http://schemas.microsoft.com/office/word/2010/wordprocessingShape" mc:Ignorable="w14 w15 w16se w16cid wp14">
+<w:document xmlns:wpc="http://schemas.microsoft.com/office/word/2010/wordprocessingCanvas" xmlns:cx="http://schemas.microsoft.com/office/drawing/2014/chartex" xmlns:cx1="http://schemas.microsoft.com/office/drawing/2015/9/8/chartex" xmlns:cx2="http://schemas.microsoft.com/office/drawing/2015/10/21/chartex" xmlns:cx3="http://schemas.microsoft.com/office/drawing/2016/5/9/chartex" xmlns:cx4="http://schemas.microsoft.com/office/drawing/2016/5/10/chartex" xmlns:cx5="http://schemas.microsoft.com/office/drawing/2016/5/11/chartex" xmlns:cx6="http://schemas.microsoft.com/office/drawing/2016/5/12/chartex" xmlns:cx7="http://schemas.microsoft.com/office/drawing/2016/5/13/chartex" xmlns:cx8="http://schemas.microsoft.com/office/drawing/2016/5/14/chartex" xmlns:mc="http://schemas.openxmlformats.org/markup-compatibility/2006" xmlns:aink="http://schemas.microsoft.com/office/drawing/2016/ink" xmlns:am3d="http://schemas.microsoft.com/office/drawing/2017/model3d" xmlns:o="urn:schemas-microsoft-com:office:office" xmlns:oel="http://schemas.microsoft.com/office/2019/extlst" xmlns:r="http://schemas.openxmlformats.org/officeDocument/2006/relationships" xmlns:m="http://schemas.openxmlformats.org/officeDocument/2006/math" xmlns:v="urn:schemas-microsoft-com:vml" xmlns:wp14="http://schemas.microsoft.com/office/word/2010/wordprocessingDrawing" xmlns:wp="http://schemas.openxmlformats.org/drawingml/2006/wordprocessingDrawing" xmlns:w10="urn:schemas-microsoft-com:office:word" xmlns:w="http://schemas.openxmlformats.org/wordprocessingml/2006/main" xmlns:w14="http://schemas.microsoft.com/office/word/2010/wordml" xmlns:w15="http://schemas.microsoft.com/office/word/2012/wordml" xmlns:w16cex="http://schemas.microsoft.com/office/word/2018/wordml/cex" xmlns:w16cid="http://schemas.microsoft.com/office/word/2016/wordml/cid" xmlns:w16="http://schemas.microsoft.com/office/word/2018/wordml" xmlns:w16sdtdh="http://schemas.microsoft.com/office/word/2020/wordml/sdtdatahash" xmlns:w16se="http://schemas.microsoft.com/office/word/2015/wordml/symex" xmlns:wpg="http://schemas.microsoft.com/office/word/2010/wordprocessingGroup" xmlns:wpi="http://schemas.microsoft.com/office/word/2010/wordprocessingInk" xmlns:wne="http://schemas.microsoft.com/office/word/2006/wordml" xmlns:wps="http://schemas.microsoft.com/office/word/2010/wordprocessingShape" mc:Ignorable="w14 w15 w16se w16cid w16 w16cex w16sdtdh wp14">
   <w:body>
     <w:p>
       <w:r>
@@ -113,8 +113,118 @@
       <w:r>
         <w:t xml:space="preserve">Agregar </w:t>
       </w:r>
-      <w:bookmarkStart w:id="0" w:name="_GoBack"/>
-      <w:bookmarkEnd w:id="0"/>
+      <w:r>
+        <w:t>formulario producto</w:t>
+      </w:r>
+    </w:p>
+    <w:p>
+      <w:pPr>
+        <w:pStyle w:val="Prrafodelista"/>
+        <w:numPr>
+          <w:ilvl w:val="0"/>
+          <w:numId w:val="1"/>
+        </w:numPr>
+      </w:pPr>
+      <w:r>
+        <w:t>Poner el logo como componente</w:t>
+      </w:r>
+      <w:r>
+        <w:t>6</w:t>
+      </w:r>
+    </w:p>
+    <w:p>
+      <w:pPr>
+        <w:pStyle w:val="Prrafodelista"/>
+        <w:numPr>
+          <w:ilvl w:val="0"/>
+          <w:numId w:val="1"/>
+        </w:numPr>
+      </w:pPr>
+      <w:r>
+        <w:t xml:space="preserve">Crear componente botón y agregarlo a los </w:t>
+      </w:r>
+      <w:r>
+        <w:t>distintos formularios</w:t>
+      </w:r>
+    </w:p>
+    <w:p>
+      <w:pPr>
+        <w:pStyle w:val="Prrafodelista"/>
+        <w:numPr>
+          <w:ilvl w:val="0"/>
+          <w:numId w:val="1"/>
+        </w:numPr>
+      </w:pPr>
+      <w:r>
+        <w:t xml:space="preserve">Elección paleta de colores para el fondo del </w:t>
+      </w:r>
+      <w:proofErr w:type="spellStart"/>
+      <w:r>
+        <w:t>Header</w:t>
+      </w:r>
+      <w:proofErr w:type="spellEnd"/>
+      <w:r>
+        <w:t>:  #</w:t>
+      </w:r>
+      <w:r>
+        <w:t>f9fcfc</w:t>
+      </w:r>
+      <w:r>
+        <w:t xml:space="preserve">, para el </w:t>
+      </w:r>
+      <w:proofErr w:type="spellStart"/>
+      <w:r>
+        <w:t>Footer</w:t>
+      </w:r>
+      <w:proofErr w:type="spellEnd"/>
+      <w:r>
+        <w:t>: #</w:t>
+      </w:r>
+      <w:r>
+        <w:t>bce5ae</w:t>
+      </w:r>
+      <w:r>
+        <w:t xml:space="preserve">, el </w:t>
+      </w:r>
+      <w:proofErr w:type="spellStart"/>
+      <w:r>
+        <w:t>Main</w:t>
+      </w:r>
+      <w:proofErr w:type="spellEnd"/>
+      <w:r>
+        <w:t xml:space="preserve"> tendrá un fondo de pantalla de “suculenta”.</w:t>
+      </w:r>
+    </w:p>
+    <w:p>
+      <w:pPr>
+        <w:pStyle w:val="Prrafodelista"/>
+        <w:numPr>
+          <w:ilvl w:val="0"/>
+          <w:numId w:val="1"/>
+        </w:numPr>
+      </w:pPr>
+      <w:r>
+        <w:t xml:space="preserve">Se añaden iconos de Facebook, </w:t>
+      </w:r>
+      <w:proofErr w:type="spellStart"/>
+      <w:r>
+        <w:t>twitter</w:t>
+      </w:r>
+      <w:proofErr w:type="spellEnd"/>
+      <w:r>
+        <w:t xml:space="preserve"> y</w:t>
+      </w:r>
+      <w:r>
+        <w:t xml:space="preserve"> </w:t>
+      </w:r>
+      <w:proofErr w:type="spellStart"/>
+      <w:r>
+        <w:t>whatsapp</w:t>
+      </w:r>
+      <w:proofErr w:type="spellEnd"/>
+      <w:r>
+        <w:t>,</w:t>
+      </w:r>
     </w:p>
     <w:p/>
     <w:sectPr>
@@ -128,7 +238,7 @@
 </file>
 
 <file path=word/numbering.xml><?xml version="1.0" encoding="utf-8"?>
-<w:numbering xmlns:wpc="http://schemas.microsoft.com/office/word/2010/wordprocessingCanvas" xmlns:cx="http://schemas.microsoft.com/office/drawing/2014/chartex" xmlns:cx1="http://schemas.microsoft.com/office/drawing/2015/9/8/chartex" xmlns:cx2="http://schemas.microsoft.com/office/drawing/2015/10/21/chartex" xmlns:cx3="http://schemas.microsoft.com/office/drawing/2016/5/9/chartex" xmlns:cx4="http://schemas.microsoft.com/office/drawing/2016/5/10/chartex" xmlns:cx5="http://schemas.microsoft.com/office/drawing/2016/5/11/chartex" xmlns:cx6="http://schemas.microsoft.com/office/drawing/2016/5/12/chartex" xmlns:cx7="http://schemas.microsoft.com/office/drawing/2016/5/13/chartex" xmlns:cx8="http://schemas.microsoft.com/office/drawing/2016/5/14/chartex" xmlns:mc="http://schemas.openxmlformats.org/markup-compatibility/2006" xmlns:aink="http://schemas.microsoft.com/office/drawing/2016/ink" xmlns:am3d="http://schemas.microsoft.com/office/drawing/2017/model3d" xmlns:o="urn:schemas-microsoft-com:office:office" xmlns:r="http://schemas.openxmlformats.org/officeDocument/2006/relationships" xmlns:m="http://schemas.openxmlformats.org/officeDocument/2006/math" xmlns:v="urn:schemas-microsoft-com:vml" xmlns:wp14="http://schemas.microsoft.com/office/word/2010/wordprocessingDrawing" xmlns:wp="http://schemas.openxmlformats.org/drawingml/2006/wordprocessingDrawing" xmlns:w10="urn:schemas-microsoft-com:office:word" xmlns:w="http://schemas.openxmlformats.org/wordprocessingml/2006/main" xmlns:w14="http://schemas.microsoft.com/office/word/2010/wordml" xmlns:w15="http://schemas.microsoft.com/office/word/2012/wordml" xmlns:w16cid="http://schemas.microsoft.com/office/word/2016/wordml/cid" xmlns:w16se="http://schemas.microsoft.com/office/word/2015/wordml/symex" xmlns:wpg="http://schemas.microsoft.com/office/word/2010/wordprocessingGroup" xmlns:wpi="http://schemas.microsoft.com/office/word/2010/wordprocessingInk" xmlns:wne="http://schemas.microsoft.com/office/word/2006/wordml" xmlns:wps="http://schemas.microsoft.com/office/word/2010/wordprocessingShape" mc:Ignorable="w14 w15 w16se w16cid wp14">
+<w:numbering xmlns:wpc="http://schemas.microsoft.com/office/word/2010/wordprocessingCanvas" xmlns:cx="http://schemas.microsoft.com/office/drawing/2014/chartex" xmlns:cx1="http://schemas.microsoft.com/office/drawing/2015/9/8/chartex" xmlns:cx2="http://schemas.microsoft.com/office/drawing/2015/10/21/chartex" xmlns:cx3="http://schemas.microsoft.com/office/drawing/2016/5/9/chartex" xmlns:cx4="http://schemas.microsoft.com/office/drawing/2016/5/10/chartex" xmlns:cx5="http://schemas.microsoft.com/office/drawing/2016/5/11/chartex" xmlns:cx6="http://schemas.microsoft.com/office/drawing/2016/5/12/chartex" xmlns:cx7="http://schemas.microsoft.com/office/drawing/2016/5/13/chartex" xmlns:cx8="http://schemas.microsoft.com/office/drawing/2016/5/14/chartex" xmlns:mc="http://schemas.openxmlformats.org/markup-compatibility/2006" xmlns:aink="http://schemas.microsoft.com/office/drawing/2016/ink" xmlns:am3d="http://schemas.microsoft.com/office/drawing/2017/model3d" xmlns:o="urn:schemas-microsoft-com:office:office" xmlns:oel="http://schemas.microsoft.com/office/2019/extlst" xmlns:r="http://schemas.openxmlformats.org/officeDocument/2006/relationships" xmlns:m="http://schemas.openxmlformats.org/officeDocument/2006/math" xmlns:v="urn:schemas-microsoft-com:vml" xmlns:wp14="http://schemas.microsoft.com/office/word/2010/wordprocessingDrawing" xmlns:wp="http://schemas.openxmlformats.org/drawingml/2006/wordprocessingDrawing" xmlns:w10="urn:schemas-microsoft-com:office:word" xmlns:w="http://schemas.openxmlformats.org/wordprocessingml/2006/main" xmlns:w14="http://schemas.microsoft.com/office/word/2010/wordml" xmlns:w15="http://schemas.microsoft.com/office/word/2012/wordml" xmlns:w16cex="http://schemas.microsoft.com/office/word/2018/wordml/cex" xmlns:w16cid="http://schemas.microsoft.com/office/word/2016/wordml/cid" xmlns:w16="http://schemas.microsoft.com/office/word/2018/wordml" xmlns:w16sdtdh="http://schemas.microsoft.com/office/word/2020/wordml/sdtdatahash" xmlns:w16se="http://schemas.microsoft.com/office/word/2015/wordml/symex" xmlns:wpg="http://schemas.microsoft.com/office/word/2010/wordprocessingGroup" xmlns:wpi="http://schemas.microsoft.com/office/word/2010/wordprocessingInk" xmlns:wne="http://schemas.microsoft.com/office/word/2006/wordml" xmlns:wps="http://schemas.microsoft.com/office/word/2010/wordprocessingShape" mc:Ignorable="w14 w15 w16se w16cid w16 w16cex w16sdtdh wp14">
   <w:abstractNum w:abstractNumId="0" w15:restartNumberingAfterBreak="0">
     <w:nsid w:val="0B3A739C"/>
     <w:multiLevelType w:val="hybridMultilevel"/>
@@ -218,14 +328,14 @@
       </w:pPr>
     </w:lvl>
   </w:abstractNum>
-  <w:num w:numId="1">
+  <w:num w:numId="1" w16cid:durableId="1437287453">
     <w:abstractNumId w:val="0"/>
   </w:num>
 </w:numbering>
 </file>
 
 <file path=word/styles.xml><?xml version="1.0" encoding="utf-8"?>
-<w:styles xmlns:mc="http://schemas.openxmlformats.org/markup-compatibility/2006" xmlns:r="http://schemas.openxmlformats.org/officeDocument/2006/relationships" xmlns:w="http://schemas.openxmlformats.org/wordprocessingml/2006/main" xmlns:w14="http://schemas.microsoft.com/office/word/2010/wordml" xmlns:w15="http://schemas.microsoft.com/office/word/2012/wordml" xmlns:w16cid="http://schemas.microsoft.com/office/word/2016/wordml/cid" xmlns:w16se="http://schemas.microsoft.com/office/word/2015/wordml/symex" mc:Ignorable="w14 w15 w16se w16cid">
+<w:styles xmlns:mc="http://schemas.openxmlformats.org/markup-compatibility/2006" xmlns:r="http://schemas.openxmlformats.org/officeDocument/2006/relationships" xmlns:w="http://schemas.openxmlformats.org/wordprocessingml/2006/main" xmlns:w14="http://schemas.microsoft.com/office/word/2010/wordml" xmlns:w15="http://schemas.microsoft.com/office/word/2012/wordml" xmlns:w16cex="http://schemas.microsoft.com/office/word/2018/wordml/cex" xmlns:w16cid="http://schemas.microsoft.com/office/word/2016/wordml/cid" xmlns:w16="http://schemas.microsoft.com/office/word/2018/wordml" xmlns:w16sdtdh="http://schemas.microsoft.com/office/word/2020/wordml/sdtdatahash" xmlns:w16se="http://schemas.microsoft.com/office/word/2015/wordml/symex" mc:Ignorable="w14 w15 w16se w16cid w16 w16cex w16sdtdh">
   <w:docDefaults>
     <w:rPrDefault>
       <w:rPr>
@@ -241,7 +351,7 @@
       </w:pPr>
     </w:pPrDefault>
   </w:docDefaults>
-  <w:latentStyles w:defLockedState="0" w:defUIPriority="99" w:defSemiHidden="0" w:defUnhideWhenUsed="0" w:defQFormat="0" w:count="375">
+  <w:latentStyles w:defLockedState="0" w:defUIPriority="99" w:defSemiHidden="0" w:defUnhideWhenUsed="0" w:defQFormat="0" w:count="376">
     <w:lsdException w:name="Normal" w:uiPriority="0" w:qFormat="1"/>
     <w:lsdException w:name="heading 1" w:uiPriority="9" w:qFormat="1"/>
     <w:lsdException w:name="heading 2" w:semiHidden="1" w:uiPriority="9" w:unhideWhenUsed="1" w:qFormat="1"/>
@@ -347,7 +457,6 @@
     <w:lsdException w:name="HTML Sample" w:semiHidden="1" w:unhideWhenUsed="1"/>
     <w:lsdException w:name="HTML Typewriter" w:semiHidden="1" w:unhideWhenUsed="1"/>
     <w:lsdException w:name="HTML Variable" w:semiHidden="1" w:unhideWhenUsed="1"/>
-    <w:lsdException w:name="Normal Table" w:semiHidden="1" w:unhideWhenUsed="1"/>
     <w:lsdException w:name="annotation subject" w:semiHidden="1" w:unhideWhenUsed="1"/>
     <w:lsdException w:name="No List" w:semiHidden="1" w:unhideWhenUsed="1"/>
     <w:lsdException w:name="Outline List 1" w:semiHidden="1" w:unhideWhenUsed="1"/>
@@ -394,10 +503,8 @@
     <w:lsdException w:name="Table Subtle 2" w:semiHidden="1" w:unhideWhenUsed="1"/>
     <w:lsdException w:name="Table Web 1" w:semiHidden="1" w:unhideWhenUsed="1"/>
     <w:lsdException w:name="Table Web 2" w:semiHidden="1" w:unhideWhenUsed="1"/>
-    <w:lsdException w:name="Table Web 3" w:semiHidden="1" w:unhideWhenUsed="1"/>
     <w:lsdException w:name="Balloon Text" w:semiHidden="1" w:unhideWhenUsed="1"/>
     <w:lsdException w:name="Table Grid" w:uiPriority="39"/>
-    <w:lsdException w:name="Table Theme" w:semiHidden="1" w:unhideWhenUsed="1"/>
     <w:lsdException w:name="Placeholder Text" w:semiHidden="1"/>
     <w:lsdException w:name="No Spacing" w:uiPriority="1" w:qFormat="1"/>
     <w:lsdException w:name="Light Shading" w:uiPriority="60"/>
@@ -617,6 +724,7 @@
     <w:lsdException w:name="Smart Hyperlink" w:semiHidden="1" w:unhideWhenUsed="1"/>
     <w:lsdException w:name="Hashtag" w:semiHidden="1" w:unhideWhenUsed="1"/>
     <w:lsdException w:name="Unresolved Mention" w:semiHidden="1" w:unhideWhenUsed="1"/>
+    <w:lsdException w:name="Smart Link" w:semiHidden="1" w:unhideWhenUsed="1"/>
   </w:latentStyles>
   <w:style w:type="paragraph" w:default="1" w:styleId="Normal">
     <w:name w:val="Normal"/>

</xml_diff>

<commit_message>
Se cambia el color de la letra de los label a blanco, se coloca nombre de la empresa en el Header
</commit_message>
<xml_diff>
--- a/quiz react.docx
+++ b/quiz react.docx
@@ -35,15 +35,7 @@
         <w:t xml:space="preserve">Crear repositorio en Git Hub y crear </w:t>
       </w:r>
       <w:r>
-        <w:t xml:space="preserve">proyecto </w:t>
-      </w:r>
-      <w:proofErr w:type="spellStart"/>
-      <w:r>
-        <w:t>React</w:t>
-      </w:r>
-      <w:proofErr w:type="spellEnd"/>
-      <w:r>
-        <w:t xml:space="preserve"> con vite</w:t>
+        <w:t>proyecto React con vite</w:t>
       </w:r>
     </w:p>
     <w:p>
@@ -55,39 +47,7 @@
         </w:numPr>
       </w:pPr>
       <w:r>
-        <w:t xml:space="preserve">Crear componentes </w:t>
-      </w:r>
-      <w:proofErr w:type="spellStart"/>
-      <w:r>
-        <w:t>Main</w:t>
-      </w:r>
-      <w:proofErr w:type="spellEnd"/>
-      <w:r>
-        <w:t xml:space="preserve">, </w:t>
-      </w:r>
-      <w:proofErr w:type="spellStart"/>
-      <w:r>
-        <w:t>Footer</w:t>
-      </w:r>
-      <w:proofErr w:type="spellEnd"/>
-      <w:r>
-        <w:t xml:space="preserve"> y </w:t>
-      </w:r>
-      <w:proofErr w:type="spellStart"/>
-      <w:r>
-        <w:t>Header</w:t>
-      </w:r>
-      <w:proofErr w:type="spellEnd"/>
-      <w:r>
-        <w:t xml:space="preserve"> donde estarán y asignar el tipo de letra al proyecto </w:t>
-      </w:r>
-      <w:proofErr w:type="spellStart"/>
-      <w:r>
-        <w:t>JetBrain</w:t>
-      </w:r>
-      <w:proofErr w:type="spellEnd"/>
-      <w:r>
-        <w:t xml:space="preserve"> en el archivo App.css</w:t>
+        <w:t>Crear componentes Main, Footer y Header donde estarán y asignar el tipo de letra al proyecto JetBrain en el archivo App.css</w:t>
       </w:r>
     </w:p>
     <w:p>
@@ -156,43 +116,43 @@
         </w:numPr>
       </w:pPr>
       <w:r>
-        <w:t xml:space="preserve">Elección paleta de colores para el fondo del </w:t>
-      </w:r>
-      <w:proofErr w:type="spellStart"/>
-      <w:r>
-        <w:t>Header</w:t>
-      </w:r>
-      <w:proofErr w:type="spellEnd"/>
-      <w:r>
-        <w:t>:  #</w:t>
+        <w:t>Elección paleta de colores para el fondo del Header:  #</w:t>
       </w:r>
       <w:r>
         <w:t>f9fcfc</w:t>
       </w:r>
       <w:r>
-        <w:t xml:space="preserve">, para el </w:t>
-      </w:r>
-      <w:proofErr w:type="spellStart"/>
-      <w:r>
-        <w:t>Footer</w:t>
-      </w:r>
-      <w:proofErr w:type="spellEnd"/>
-      <w:r>
-        <w:t>: #</w:t>
+        <w:t>, para el Footer: #</w:t>
       </w:r>
       <w:r>
         <w:t>bce5ae</w:t>
       </w:r>
       <w:r>
-        <w:t xml:space="preserve">, el </w:t>
-      </w:r>
-      <w:proofErr w:type="spellStart"/>
-      <w:r>
-        <w:t>Main</w:t>
-      </w:r>
-      <w:proofErr w:type="spellEnd"/>
-      <w:r>
-        <w:t xml:space="preserve"> tendrá un fondo de pantalla de “suculenta”.</w:t>
+        <w:t>, el Main tendrá un fondo de pantalla de “suculenta”</w:t>
+      </w:r>
+      <w:r>
+        <w:t>, color de la letra de la información será blanco</w:t>
+      </w:r>
+      <w:r>
+        <w:rPr>
+          <w:rFonts w:ascii="Arial" w:hAnsi="Arial" w:cs="Arial"/>
+          <w:b/>
+          <w:bCs/>
+          <w:color w:val="202124"/>
+          <w:shd w:val="clear" w:color="auto" w:fill="FFFFFF"/>
+        </w:rPr>
+        <w:t xml:space="preserve"> </w:t>
+      </w:r>
+      <w:r>
+        <w:rPr>
+          <w:rFonts w:ascii="Arial" w:hAnsi="Arial" w:cs="Arial"/>
+          <w:color w:val="202124"/>
+          <w:shd w:val="clear" w:color="auto" w:fill="FFFFFF"/>
+        </w:rPr>
+        <w:t>#FFFFFF</w:t>
+      </w:r>
+      <w:r>
+        <w:t>.</w:t>
       </w:r>
     </w:p>
     <w:p>
@@ -204,26 +164,61 @@
         </w:numPr>
       </w:pPr>
       <w:r>
-        <w:t xml:space="preserve">Se añaden iconos de Facebook, </w:t>
-      </w:r>
-      <w:proofErr w:type="spellStart"/>
-      <w:r>
-        <w:t>twitter</w:t>
-      </w:r>
-      <w:proofErr w:type="spellEnd"/>
+        <w:t>añadir</w:t>
+      </w:r>
+      <w:r>
+        <w:t xml:space="preserve"> iconos de Facebook, twitter</w:t>
+      </w:r>
       <w:r>
         <w:t xml:space="preserve"> y</w:t>
       </w:r>
       <w:r>
-        <w:t xml:space="preserve"> </w:t>
-      </w:r>
-      <w:proofErr w:type="spellStart"/>
-      <w:r>
-        <w:t>whatsapp</w:t>
-      </w:r>
-      <w:proofErr w:type="spellEnd"/>
-      <w:r>
-        <w:t>,</w:t>
+        <w:t xml:space="preserve"> whatsapp</w:t>
+      </w:r>
+    </w:p>
+    <w:p>
+      <w:pPr>
+        <w:pStyle w:val="Prrafodelista"/>
+        <w:numPr>
+          <w:ilvl w:val="0"/>
+          <w:numId w:val="1"/>
+        </w:numPr>
+      </w:pPr>
+      <w:r>
+        <w:t xml:space="preserve">cambiar letra de fondo de formularios a </w:t>
+      </w:r>
+      <w:r>
+        <w:rPr>
+          <w:rFonts w:ascii="Arial" w:hAnsi="Arial" w:cs="Arial"/>
+          <w:color w:val="202124"/>
+          <w:shd w:val="clear" w:color="auto" w:fill="FFFFFF"/>
+        </w:rPr>
+        <w:t>#FFFFFF</w:t>
+      </w:r>
+      <w:r>
+        <w:rPr>
+          <w:rFonts w:ascii="Arial" w:hAnsi="Arial" w:cs="Arial"/>
+          <w:color w:val="202124"/>
+          <w:shd w:val="clear" w:color="auto" w:fill="FFFFFF"/>
+        </w:rPr>
+        <w:t xml:space="preserve"> para que no se confundan con el fondo.</w:t>
+      </w:r>
+    </w:p>
+    <w:p>
+      <w:pPr>
+        <w:pStyle w:val="Prrafodelista"/>
+        <w:numPr>
+          <w:ilvl w:val="0"/>
+          <w:numId w:val="1"/>
+        </w:numPr>
+      </w:pPr>
+      <w:r>
+        <w:rPr>
+          <w:rFonts w:ascii="Arial" w:hAnsi="Arial" w:cs="Arial"/>
+          <w:color w:val="202124"/>
+          <w:shd w:val="clear" w:color="auto" w:fill="FFFFFF"/>
+        </w:rPr>
+        <w:t>Colocar nombre de la empresa en el Header.</w:t>
       </w:r>
     </w:p>
     <w:p/>
@@ -457,6 +452,7 @@
     <w:lsdException w:name="HTML Sample" w:semiHidden="1" w:unhideWhenUsed="1"/>
     <w:lsdException w:name="HTML Typewriter" w:semiHidden="1" w:unhideWhenUsed="1"/>
     <w:lsdException w:name="HTML Variable" w:semiHidden="1" w:unhideWhenUsed="1"/>
+    <w:lsdException w:name="Normal Table" w:semiHidden="1" w:unhideWhenUsed="1"/>
     <w:lsdException w:name="annotation subject" w:semiHidden="1" w:unhideWhenUsed="1"/>
     <w:lsdException w:name="No List" w:semiHidden="1" w:unhideWhenUsed="1"/>
     <w:lsdException w:name="Outline List 1" w:semiHidden="1" w:unhideWhenUsed="1"/>
@@ -503,8 +499,10 @@
     <w:lsdException w:name="Table Subtle 2" w:semiHidden="1" w:unhideWhenUsed="1"/>
     <w:lsdException w:name="Table Web 1" w:semiHidden="1" w:unhideWhenUsed="1"/>
     <w:lsdException w:name="Table Web 2" w:semiHidden="1" w:unhideWhenUsed="1"/>
+    <w:lsdException w:name="Table Web 3" w:semiHidden="1" w:unhideWhenUsed="1"/>
     <w:lsdException w:name="Balloon Text" w:semiHidden="1" w:unhideWhenUsed="1"/>
     <w:lsdException w:name="Table Grid" w:uiPriority="39"/>
+    <w:lsdException w:name="Table Theme" w:semiHidden="1" w:unhideWhenUsed="1"/>
     <w:lsdException w:name="Placeholder Text" w:semiHidden="1"/>
     <w:lsdException w:name="No Spacing" w:uiPriority="1" w:qFormat="1"/>
     <w:lsdException w:name="Light Shading" w:uiPriority="60"/>

</xml_diff>